<commit_message>
Exam: 27, 28, 29, 30
</commit_message>
<xml_diff>
--- a/docs/exam/26-30.docx
+++ b/docs/exam/26-30.docx
@@ -127,36 +127,16 @@
         </w:rPr>
         <w:br/>
       </w:r>
-      <w:proofErr w:type="spellStart"/>
-      <w:r>
-        <w:rPr>
-          <w:lang w:val="en-US"/>
-        </w:rPr>
-        <w:t>s</w:t>
-      </w:r>
-      <w:proofErr w:type="spellEnd"/>
-      <w:r>
-        <w:rPr>
-          <w:lang w:val="en-US"/>
-        </w:rPr>
-        <w:br/>
-      </w:r>
-      <w:r>
-        <w:rPr>
-          <w:lang w:val="en-US"/>
-        </w:rPr>
-        <w:br/>
-      </w:r>
       <w:r>
         <w:rPr>
           <w:noProof/>
           <w:lang w:eastAsia="ru-RU"/>
         </w:rPr>
         <w:drawing>
-          <wp:inline distT="0" distB="0" distL="0" distR="0" wp14:anchorId="030513E4" wp14:editId="3CC53F9D">
-            <wp:extent cx="5372100" cy="180975"/>
-            <wp:effectExtent l="0" t="0" r="0" b="9525"/>
-            <wp:docPr id="3" name="Рисунок 3"/>
+          <wp:inline distT="0" distB="0" distL="0" distR="0" wp14:anchorId="00D3A1E6" wp14:editId="7D87F8DD">
+            <wp:extent cx="4067175" cy="1590675"/>
+            <wp:effectExtent l="0" t="0" r="9525" b="9525"/>
+            <wp:docPr id="6" name="Рисунок 6"/>
             <wp:cNvGraphicFramePr>
               <a:graphicFrameLocks xmlns:a="http://schemas.openxmlformats.org/drawingml/2006/main" noChangeAspect="1"/>
             </wp:cNvGraphicFramePr>
@@ -176,7 +156,7 @@
                   <pic:spPr>
                     <a:xfrm>
                       <a:off x="0" y="0"/>
-                      <a:ext cx="5372100" cy="180975"/>
+                      <a:ext cx="4067175" cy="1590675"/>
                     </a:xfrm>
                     <a:prstGeom prst="rect">
                       <a:avLst/>
@@ -200,36 +180,16 @@
         </w:rPr>
         <w:br/>
       </w:r>
-      <w:proofErr w:type="spellStart"/>
-      <w:r>
-        <w:rPr>
-          <w:lang w:val="en-US"/>
-        </w:rPr>
-        <w:t>s</w:t>
-      </w:r>
-      <w:proofErr w:type="spellEnd"/>
-      <w:r>
-        <w:rPr>
-          <w:lang w:val="en-US"/>
-        </w:rPr>
-        <w:br/>
-      </w:r>
-      <w:r>
-        <w:rPr>
-          <w:lang w:val="en-US"/>
-        </w:rPr>
-        <w:br/>
-      </w:r>
       <w:r>
         <w:rPr>
           <w:noProof/>
           <w:lang w:eastAsia="ru-RU"/>
         </w:rPr>
         <w:drawing>
-          <wp:inline distT="0" distB="0" distL="0" distR="0" wp14:anchorId="07B55861" wp14:editId="530C359D">
-            <wp:extent cx="4895850" cy="228600"/>
-            <wp:effectExtent l="0" t="0" r="0" b="0"/>
-            <wp:docPr id="4" name="Рисунок 4"/>
+          <wp:inline distT="0" distB="0" distL="0" distR="0" wp14:anchorId="6DF6F64A" wp14:editId="39D9A916">
+            <wp:extent cx="4086225" cy="2171700"/>
+            <wp:effectExtent l="0" t="0" r="9525" b="0"/>
+            <wp:docPr id="7" name="Рисунок 7"/>
             <wp:cNvGraphicFramePr>
               <a:graphicFrameLocks xmlns:a="http://schemas.openxmlformats.org/drawingml/2006/main" noChangeAspect="1"/>
             </wp:cNvGraphicFramePr>
@@ -249,7 +209,7 @@
                   <pic:spPr>
                     <a:xfrm>
                       <a:off x="0" y="0"/>
-                      <a:ext cx="4895850" cy="228600"/>
+                      <a:ext cx="4086225" cy="2171700"/>
                     </a:xfrm>
                     <a:prstGeom prst="rect">
                       <a:avLst/>
@@ -273,36 +233,16 @@
         </w:rPr>
         <w:br/>
       </w:r>
-      <w:proofErr w:type="spellStart"/>
-      <w:r>
-        <w:rPr>
-          <w:lang w:val="en-US"/>
-        </w:rPr>
-        <w:t>s</w:t>
-      </w:r>
-      <w:proofErr w:type="spellEnd"/>
-      <w:r>
-        <w:rPr>
-          <w:lang w:val="en-US"/>
-        </w:rPr>
-        <w:br/>
-      </w:r>
-      <w:r>
-        <w:rPr>
-          <w:lang w:val="en-US"/>
-        </w:rPr>
-        <w:br/>
-      </w:r>
       <w:r>
         <w:rPr>
           <w:noProof/>
           <w:lang w:eastAsia="ru-RU"/>
         </w:rPr>
         <w:drawing>
-          <wp:inline distT="0" distB="0" distL="0" distR="0" wp14:anchorId="406B1187" wp14:editId="1D71147F">
-            <wp:extent cx="6120130" cy="313302"/>
-            <wp:effectExtent l="0" t="0" r="0" b="0"/>
-            <wp:docPr id="5" name="Рисунок 5"/>
+          <wp:inline distT="0" distB="0" distL="0" distR="0" wp14:anchorId="2CE8D317" wp14:editId="6E3B9E13">
+            <wp:extent cx="3990975" cy="2209800"/>
+            <wp:effectExtent l="0" t="0" r="9525" b="0"/>
+            <wp:docPr id="8" name="Рисунок 8"/>
             <wp:cNvGraphicFramePr>
               <a:graphicFrameLocks xmlns:a="http://schemas.openxmlformats.org/drawingml/2006/main" noChangeAspect="1"/>
             </wp:cNvGraphicFramePr>
@@ -322,6 +262,519 @@
                   <pic:spPr>
                     <a:xfrm>
                       <a:off x="0" y="0"/>
+                      <a:ext cx="3990975" cy="2209800"/>
+                    </a:xfrm>
+                    <a:prstGeom prst="rect">
+                      <a:avLst/>
+                    </a:prstGeom>
+                  </pic:spPr>
+                </pic:pic>
+              </a:graphicData>
+            </a:graphic>
+          </wp:inline>
+        </w:drawing>
+      </w:r>
+      <w:r>
+        <w:rPr>
+          <w:lang w:val="en-US"/>
+        </w:rPr>
+        <w:br/>
+      </w:r>
+      <w:r>
+        <w:rPr>
+          <w:lang w:val="en-US"/>
+        </w:rPr>
+        <w:br/>
+      </w:r>
+      <w:r>
+        <w:rPr>
+          <w:noProof/>
+          <w:lang w:eastAsia="ru-RU"/>
+        </w:rPr>
+        <w:lastRenderedPageBreak/>
+        <w:drawing>
+          <wp:inline distT="0" distB="0" distL="0" distR="0" wp14:anchorId="08CBFA85" wp14:editId="565CA51F">
+            <wp:extent cx="4276725" cy="2571750"/>
+            <wp:effectExtent l="0" t="0" r="9525" b="0"/>
+            <wp:docPr id="9" name="Рисунок 9"/>
+            <wp:cNvGraphicFramePr>
+              <a:graphicFrameLocks xmlns:a="http://schemas.openxmlformats.org/drawingml/2006/main" noChangeAspect="1"/>
+            </wp:cNvGraphicFramePr>
+            <a:graphic xmlns:a="http://schemas.openxmlformats.org/drawingml/2006/main">
+              <a:graphicData uri="http://schemas.openxmlformats.org/drawingml/2006/picture">
+                <pic:pic xmlns:pic="http://schemas.openxmlformats.org/drawingml/2006/picture">
+                  <pic:nvPicPr>
+                    <pic:cNvPr id="0" name=""/>
+                    <pic:cNvPicPr/>
+                  </pic:nvPicPr>
+                  <pic:blipFill>
+                    <a:blip r:embed="rId10"/>
+                    <a:stretch>
+                      <a:fillRect/>
+                    </a:stretch>
+                  </pic:blipFill>
+                  <pic:spPr>
+                    <a:xfrm>
+                      <a:off x="0" y="0"/>
+                      <a:ext cx="4276725" cy="2571750"/>
+                    </a:xfrm>
+                    <a:prstGeom prst="rect">
+                      <a:avLst/>
+                    </a:prstGeom>
+                  </pic:spPr>
+                </pic:pic>
+              </a:graphicData>
+            </a:graphic>
+          </wp:inline>
+        </w:drawing>
+      </w:r>
+      <w:r>
+        <w:rPr>
+          <w:lang w:val="en-US"/>
+        </w:rPr>
+        <w:br/>
+      </w:r>
+      <w:r>
+        <w:rPr>
+          <w:lang w:val="en-US"/>
+        </w:rPr>
+        <w:br/>
+      </w:r>
+      <w:r>
+        <w:rPr>
+          <w:noProof/>
+          <w:lang w:eastAsia="ru-RU"/>
+        </w:rPr>
+        <w:drawing>
+          <wp:inline distT="0" distB="0" distL="0" distR="0" wp14:anchorId="5BD5B1D8" wp14:editId="21EE4F79">
+            <wp:extent cx="4086225" cy="1295400"/>
+            <wp:effectExtent l="0" t="0" r="9525" b="0"/>
+            <wp:docPr id="10" name="Рисунок 10"/>
+            <wp:cNvGraphicFramePr>
+              <a:graphicFrameLocks xmlns:a="http://schemas.openxmlformats.org/drawingml/2006/main" noChangeAspect="1"/>
+            </wp:cNvGraphicFramePr>
+            <a:graphic xmlns:a="http://schemas.openxmlformats.org/drawingml/2006/main">
+              <a:graphicData uri="http://schemas.openxmlformats.org/drawingml/2006/picture">
+                <pic:pic xmlns:pic="http://schemas.openxmlformats.org/drawingml/2006/picture">
+                  <pic:nvPicPr>
+                    <pic:cNvPr id="0" name=""/>
+                    <pic:cNvPicPr/>
+                  </pic:nvPicPr>
+                  <pic:blipFill>
+                    <a:blip r:embed="rId11"/>
+                    <a:stretch>
+                      <a:fillRect/>
+                    </a:stretch>
+                  </pic:blipFill>
+                  <pic:spPr>
+                    <a:xfrm>
+                      <a:off x="0" y="0"/>
+                      <a:ext cx="4086225" cy="1295400"/>
+                    </a:xfrm>
+                    <a:prstGeom prst="rect">
+                      <a:avLst/>
+                    </a:prstGeom>
+                  </pic:spPr>
+                </pic:pic>
+              </a:graphicData>
+            </a:graphic>
+          </wp:inline>
+        </w:drawing>
+      </w:r>
+      <w:r>
+        <w:rPr>
+          <w:lang w:val="en-US"/>
+        </w:rPr>
+        <w:br/>
+      </w:r>
+      <w:r>
+        <w:rPr>
+          <w:lang w:val="en-US"/>
+        </w:rPr>
+        <w:br/>
+      </w:r>
+      <w:r>
+        <w:rPr>
+          <w:lang w:val="en-US"/>
+        </w:rPr>
+        <w:br/>
+      </w:r>
+      <w:r>
+        <w:rPr>
+          <w:noProof/>
+          <w:lang w:eastAsia="ru-RU"/>
+        </w:rPr>
+        <w:drawing>
+          <wp:inline distT="0" distB="0" distL="0" distR="0" wp14:anchorId="030513E4" wp14:editId="3CC53F9D">
+            <wp:extent cx="5372100" cy="180975"/>
+            <wp:effectExtent l="0" t="0" r="0" b="9525"/>
+            <wp:docPr id="3" name="Рисунок 3"/>
+            <wp:cNvGraphicFramePr>
+              <a:graphicFrameLocks xmlns:a="http://schemas.openxmlformats.org/drawingml/2006/main" noChangeAspect="1"/>
+            </wp:cNvGraphicFramePr>
+            <a:graphic xmlns:a="http://schemas.openxmlformats.org/drawingml/2006/main">
+              <a:graphicData uri="http://schemas.openxmlformats.org/drawingml/2006/picture">
+                <pic:pic xmlns:pic="http://schemas.openxmlformats.org/drawingml/2006/picture">
+                  <pic:nvPicPr>
+                    <pic:cNvPr id="0" name=""/>
+                    <pic:cNvPicPr/>
+                  </pic:nvPicPr>
+                  <pic:blipFill>
+                    <a:blip r:embed="rId12"/>
+                    <a:stretch>
+                      <a:fillRect/>
+                    </a:stretch>
+                  </pic:blipFill>
+                  <pic:spPr>
+                    <a:xfrm>
+                      <a:off x="0" y="0"/>
+                      <a:ext cx="5372100" cy="180975"/>
+                    </a:xfrm>
+                    <a:prstGeom prst="rect">
+                      <a:avLst/>
+                    </a:prstGeom>
+                  </pic:spPr>
+                </pic:pic>
+              </a:graphicData>
+            </a:graphic>
+          </wp:inline>
+        </w:drawing>
+      </w:r>
+      <w:r>
+        <w:rPr>
+          <w:lang w:val="en-US"/>
+        </w:rPr>
+        <w:br/>
+      </w:r>
+      <w:r>
+        <w:rPr>
+          <w:lang w:val="en-US"/>
+        </w:rPr>
+        <w:br/>
+      </w:r>
+      <w:r>
+        <w:rPr>
+          <w:noProof/>
+          <w:lang w:eastAsia="ru-RU"/>
+        </w:rPr>
+        <w:drawing>
+          <wp:inline distT="0" distB="0" distL="0" distR="0" wp14:anchorId="5C4E9C24" wp14:editId="11CE52A9">
+            <wp:extent cx="4048125" cy="2886075"/>
+            <wp:effectExtent l="0" t="0" r="9525" b="9525"/>
+            <wp:docPr id="11" name="Рисунок 11"/>
+            <wp:cNvGraphicFramePr>
+              <a:graphicFrameLocks xmlns:a="http://schemas.openxmlformats.org/drawingml/2006/main" noChangeAspect="1"/>
+            </wp:cNvGraphicFramePr>
+            <a:graphic xmlns:a="http://schemas.openxmlformats.org/drawingml/2006/main">
+              <a:graphicData uri="http://schemas.openxmlformats.org/drawingml/2006/picture">
+                <pic:pic xmlns:pic="http://schemas.openxmlformats.org/drawingml/2006/picture">
+                  <pic:nvPicPr>
+                    <pic:cNvPr id="0" name=""/>
+                    <pic:cNvPicPr/>
+                  </pic:nvPicPr>
+                  <pic:blipFill>
+                    <a:blip r:embed="rId13"/>
+                    <a:stretch>
+                      <a:fillRect/>
+                    </a:stretch>
+                  </pic:blipFill>
+                  <pic:spPr>
+                    <a:xfrm>
+                      <a:off x="0" y="0"/>
+                      <a:ext cx="4048125" cy="2886075"/>
+                    </a:xfrm>
+                    <a:prstGeom prst="rect">
+                      <a:avLst/>
+                    </a:prstGeom>
+                  </pic:spPr>
+                </pic:pic>
+              </a:graphicData>
+            </a:graphic>
+          </wp:inline>
+        </w:drawing>
+      </w:r>
+      <w:r>
+        <w:rPr>
+          <w:lang w:val="en-US"/>
+        </w:rPr>
+        <w:br/>
+      </w:r>
+    </w:p>
+    <w:p>
+      <w:pPr>
+        <w:rPr>
+          <w:lang w:val="en-US"/>
+        </w:rPr>
+      </w:pPr>
+      <w:r>
+        <w:rPr>
+          <w:lang w:val="en-US"/>
+        </w:rPr>
+        <w:br/>
+      </w:r>
+    </w:p>
+    <w:p>
+      <w:pPr>
+        <w:rPr>
+          <w:lang w:val="en-US"/>
+        </w:rPr>
+      </w:pPr>
+      <w:r>
+        <w:rPr>
+          <w:lang w:val="en-US"/>
+        </w:rPr>
+        <w:br w:type="column"/>
+      </w:r>
+      <w:r>
+        <w:rPr>
+          <w:noProof/>
+          <w:lang w:eastAsia="ru-RU"/>
+        </w:rPr>
+        <w:lastRenderedPageBreak/>
+        <w:drawing>
+          <wp:inline distT="0" distB="0" distL="0" distR="0" wp14:anchorId="07B55861" wp14:editId="530C359D">
+            <wp:extent cx="4895850" cy="228600"/>
+            <wp:effectExtent l="0" t="0" r="0" b="0"/>
+            <wp:docPr id="4" name="Рисунок 4"/>
+            <wp:cNvGraphicFramePr>
+              <a:graphicFrameLocks xmlns:a="http://schemas.openxmlformats.org/drawingml/2006/main" noChangeAspect="1"/>
+            </wp:cNvGraphicFramePr>
+            <a:graphic xmlns:a="http://schemas.openxmlformats.org/drawingml/2006/main">
+              <a:graphicData uri="http://schemas.openxmlformats.org/drawingml/2006/picture">
+                <pic:pic xmlns:pic="http://schemas.openxmlformats.org/drawingml/2006/picture">
+                  <pic:nvPicPr>
+                    <pic:cNvPr id="0" name=""/>
+                    <pic:cNvPicPr/>
+                  </pic:nvPicPr>
+                  <pic:blipFill>
+                    <a:blip r:embed="rId14"/>
+                    <a:stretch>
+                      <a:fillRect/>
+                    </a:stretch>
+                  </pic:blipFill>
+                  <pic:spPr>
+                    <a:xfrm>
+                      <a:off x="0" y="0"/>
+                      <a:ext cx="4895850" cy="228600"/>
+                    </a:xfrm>
+                    <a:prstGeom prst="rect">
+                      <a:avLst/>
+                    </a:prstGeom>
+                  </pic:spPr>
+                </pic:pic>
+              </a:graphicData>
+            </a:graphic>
+          </wp:inline>
+        </w:drawing>
+      </w:r>
+      <w:r>
+        <w:rPr>
+          <w:lang w:val="en-US"/>
+        </w:rPr>
+        <w:br/>
+      </w:r>
+      <w:r>
+        <w:rPr>
+          <w:lang w:val="en-US"/>
+        </w:rPr>
+        <w:br/>
+      </w:r>
+      <w:r>
+        <w:rPr>
+          <w:noProof/>
+          <w:lang w:eastAsia="ru-RU"/>
+        </w:rPr>
+        <w:drawing>
+          <wp:inline distT="0" distB="0" distL="0" distR="0" wp14:anchorId="402239F9" wp14:editId="1444DB00">
+            <wp:extent cx="5114925" cy="3371850"/>
+            <wp:effectExtent l="0" t="0" r="9525" b="0"/>
+            <wp:docPr id="12" name="Рисунок 12"/>
+            <wp:cNvGraphicFramePr>
+              <a:graphicFrameLocks xmlns:a="http://schemas.openxmlformats.org/drawingml/2006/main" noChangeAspect="1"/>
+            </wp:cNvGraphicFramePr>
+            <a:graphic xmlns:a="http://schemas.openxmlformats.org/drawingml/2006/main">
+              <a:graphicData uri="http://schemas.openxmlformats.org/drawingml/2006/picture">
+                <pic:pic xmlns:pic="http://schemas.openxmlformats.org/drawingml/2006/picture">
+                  <pic:nvPicPr>
+                    <pic:cNvPr id="0" name=""/>
+                    <pic:cNvPicPr/>
+                  </pic:nvPicPr>
+                  <pic:blipFill>
+                    <a:blip r:embed="rId15"/>
+                    <a:stretch>
+                      <a:fillRect/>
+                    </a:stretch>
+                  </pic:blipFill>
+                  <pic:spPr>
+                    <a:xfrm>
+                      <a:off x="0" y="0"/>
+                      <a:ext cx="5114925" cy="3371850"/>
+                    </a:xfrm>
+                    <a:prstGeom prst="rect">
+                      <a:avLst/>
+                    </a:prstGeom>
+                  </pic:spPr>
+                </pic:pic>
+              </a:graphicData>
+            </a:graphic>
+          </wp:inline>
+        </w:drawing>
+      </w:r>
+      <w:r>
+        <w:rPr>
+          <w:lang w:val="en-US"/>
+        </w:rPr>
+        <w:br/>
+      </w:r>
+      <w:r>
+        <w:rPr>
+          <w:lang w:val="en-US"/>
+        </w:rPr>
+        <w:br/>
+      </w:r>
+      <w:r>
+        <w:rPr>
+          <w:noProof/>
+          <w:lang w:eastAsia="ru-RU"/>
+        </w:rPr>
+        <w:drawing>
+          <wp:inline distT="0" distB="0" distL="0" distR="0" wp14:anchorId="771C700D" wp14:editId="37CB3B18">
+            <wp:extent cx="5172075" cy="1085850"/>
+            <wp:effectExtent l="0" t="0" r="9525" b="0"/>
+            <wp:docPr id="13" name="Рисунок 13"/>
+            <wp:cNvGraphicFramePr>
+              <a:graphicFrameLocks xmlns:a="http://schemas.openxmlformats.org/drawingml/2006/main" noChangeAspect="1"/>
+            </wp:cNvGraphicFramePr>
+            <a:graphic xmlns:a="http://schemas.openxmlformats.org/drawingml/2006/main">
+              <a:graphicData uri="http://schemas.openxmlformats.org/drawingml/2006/picture">
+                <pic:pic xmlns:pic="http://schemas.openxmlformats.org/drawingml/2006/picture">
+                  <pic:nvPicPr>
+                    <pic:cNvPr id="0" name=""/>
+                    <pic:cNvPicPr/>
+                  </pic:nvPicPr>
+                  <pic:blipFill>
+                    <a:blip r:embed="rId16"/>
+                    <a:stretch>
+                      <a:fillRect/>
+                    </a:stretch>
+                  </pic:blipFill>
+                  <pic:spPr>
+                    <a:xfrm>
+                      <a:off x="0" y="0"/>
+                      <a:ext cx="5172075" cy="1085850"/>
+                    </a:xfrm>
+                    <a:prstGeom prst="rect">
+                      <a:avLst/>
+                    </a:prstGeom>
+                  </pic:spPr>
+                </pic:pic>
+              </a:graphicData>
+            </a:graphic>
+          </wp:inline>
+        </w:drawing>
+      </w:r>
+      <w:r>
+        <w:rPr>
+          <w:lang w:val="en-US"/>
+        </w:rPr>
+        <w:br/>
+      </w:r>
+      <w:r>
+        <w:rPr>
+          <w:lang w:val="en-US"/>
+        </w:rPr>
+        <w:br/>
+      </w:r>
+      <w:r>
+        <w:rPr>
+          <w:noProof/>
+          <w:lang w:eastAsia="ru-RU"/>
+        </w:rPr>
+        <w:drawing>
+          <wp:inline distT="0" distB="0" distL="0" distR="0" wp14:anchorId="17F01E24" wp14:editId="1733F9C2">
+            <wp:extent cx="5114925" cy="3209925"/>
+            <wp:effectExtent l="0" t="0" r="9525" b="9525"/>
+            <wp:docPr id="14" name="Рисунок 14"/>
+            <wp:cNvGraphicFramePr>
+              <a:graphicFrameLocks xmlns:a="http://schemas.openxmlformats.org/drawingml/2006/main" noChangeAspect="1"/>
+            </wp:cNvGraphicFramePr>
+            <a:graphic xmlns:a="http://schemas.openxmlformats.org/drawingml/2006/main">
+              <a:graphicData uri="http://schemas.openxmlformats.org/drawingml/2006/picture">
+                <pic:pic xmlns:pic="http://schemas.openxmlformats.org/drawingml/2006/picture">
+                  <pic:nvPicPr>
+                    <pic:cNvPr id="0" name=""/>
+                    <pic:cNvPicPr/>
+                  </pic:nvPicPr>
+                  <pic:blipFill>
+                    <a:blip r:embed="rId17"/>
+                    <a:stretch>
+                      <a:fillRect/>
+                    </a:stretch>
+                  </pic:blipFill>
+                  <pic:spPr>
+                    <a:xfrm>
+                      <a:off x="0" y="0"/>
+                      <a:ext cx="5114925" cy="3209925"/>
+                    </a:xfrm>
+                    <a:prstGeom prst="rect">
+                      <a:avLst/>
+                    </a:prstGeom>
+                  </pic:spPr>
+                </pic:pic>
+              </a:graphicData>
+            </a:graphic>
+          </wp:inline>
+        </w:drawing>
+      </w:r>
+      <w:r>
+        <w:rPr>
+          <w:lang w:val="en-US"/>
+        </w:rPr>
+        <w:br/>
+      </w:r>
+    </w:p>
+    <w:p>
+      <w:pPr>
+        <w:rPr>
+          <w:lang w:val="en-US"/>
+        </w:rPr>
+      </w:pPr>
+      <w:r>
+        <w:rPr>
+          <w:lang w:val="en-US"/>
+        </w:rPr>
+        <w:br w:type="column"/>
+      </w:r>
+      <w:r>
+        <w:rPr>
+          <w:noProof/>
+          <w:lang w:eastAsia="ru-RU"/>
+        </w:rPr>
+        <w:lastRenderedPageBreak/>
+        <w:drawing>
+          <wp:inline distT="0" distB="0" distL="0" distR="0" wp14:anchorId="406B1187" wp14:editId="1D71147F">
+            <wp:extent cx="6120130" cy="313302"/>
+            <wp:effectExtent l="0" t="0" r="0" b="0"/>
+            <wp:docPr id="5" name="Рисунок 5"/>
+            <wp:cNvGraphicFramePr>
+              <a:graphicFrameLocks xmlns:a="http://schemas.openxmlformats.org/drawingml/2006/main" noChangeAspect="1"/>
+            </wp:cNvGraphicFramePr>
+            <a:graphic xmlns:a="http://schemas.openxmlformats.org/drawingml/2006/main">
+              <a:graphicData uri="http://schemas.openxmlformats.org/drawingml/2006/picture">
+                <pic:pic xmlns:pic="http://schemas.openxmlformats.org/drawingml/2006/picture">
+                  <pic:nvPicPr>
+                    <pic:cNvPr id="0" name=""/>
+                    <pic:cNvPicPr/>
+                  </pic:nvPicPr>
+                  <pic:blipFill>
+                    <a:blip r:embed="rId18"/>
+                    <a:stretch>
+                      <a:fillRect/>
+                    </a:stretch>
+                  </pic:blipFill>
+                  <pic:spPr>
+                    <a:xfrm>
+                      <a:off x="0" y="0"/>
                       <a:ext cx="6120130" cy="313302"/>
                     </a:xfrm>
                     <a:prstGeom prst="rect">
@@ -333,6 +786,179 @@
             </a:graphic>
           </wp:inline>
         </w:drawing>
+      </w:r>
+    </w:p>
+    <w:p>
+      <w:pPr>
+        <w:rPr>
+          <w:lang w:val="en-US"/>
+        </w:rPr>
+      </w:pPr>
+      <w:r>
+        <w:rPr>
+          <w:lang w:val="en-US"/>
+        </w:rPr>
+        <w:br/>
+      </w:r>
+      <w:r>
+        <w:rPr>
+          <w:noProof/>
+          <w:lang w:eastAsia="ru-RU"/>
+        </w:rPr>
+        <w:drawing>
+          <wp:inline distT="0" distB="0" distL="0" distR="0" wp14:anchorId="03030D75" wp14:editId="2727FAAD">
+            <wp:extent cx="5086350" cy="3067050"/>
+            <wp:effectExtent l="0" t="0" r="0" b="0"/>
+            <wp:docPr id="15" name="Рисунок 15"/>
+            <wp:cNvGraphicFramePr>
+              <a:graphicFrameLocks xmlns:a="http://schemas.openxmlformats.org/drawingml/2006/main" noChangeAspect="1"/>
+            </wp:cNvGraphicFramePr>
+            <a:graphic xmlns:a="http://schemas.openxmlformats.org/drawingml/2006/main">
+              <a:graphicData uri="http://schemas.openxmlformats.org/drawingml/2006/picture">
+                <pic:pic xmlns:pic="http://schemas.openxmlformats.org/drawingml/2006/picture">
+                  <pic:nvPicPr>
+                    <pic:cNvPr id="0" name=""/>
+                    <pic:cNvPicPr/>
+                  </pic:nvPicPr>
+                  <pic:blipFill>
+                    <a:blip r:embed="rId19"/>
+                    <a:stretch>
+                      <a:fillRect/>
+                    </a:stretch>
+                  </pic:blipFill>
+                  <pic:spPr>
+                    <a:xfrm>
+                      <a:off x="0" y="0"/>
+                      <a:ext cx="5086350" cy="3067050"/>
+                    </a:xfrm>
+                    <a:prstGeom prst="rect">
+                      <a:avLst/>
+                    </a:prstGeom>
+                  </pic:spPr>
+                </pic:pic>
+              </a:graphicData>
+            </a:graphic>
+          </wp:inline>
+        </w:drawing>
+      </w:r>
+      <w:r>
+        <w:rPr>
+          <w:lang w:val="en-US"/>
+        </w:rPr>
+        <w:br/>
+      </w:r>
+      <w:r>
+        <w:rPr>
+          <w:lang w:val="en-US"/>
+        </w:rPr>
+        <w:br/>
+      </w:r>
+      <w:r>
+        <w:rPr>
+          <w:noProof/>
+          <w:lang w:eastAsia="ru-RU"/>
+        </w:rPr>
+        <w:drawing>
+          <wp:inline distT="0" distB="0" distL="0" distR="0" wp14:anchorId="222D0786" wp14:editId="24332909">
+            <wp:extent cx="5172075" cy="2857500"/>
+            <wp:effectExtent l="0" t="0" r="9525" b="0"/>
+            <wp:docPr id="16" name="Рисунок 16"/>
+            <wp:cNvGraphicFramePr>
+              <a:graphicFrameLocks xmlns:a="http://schemas.openxmlformats.org/drawingml/2006/main" noChangeAspect="1"/>
+            </wp:cNvGraphicFramePr>
+            <a:graphic xmlns:a="http://schemas.openxmlformats.org/drawingml/2006/main">
+              <a:graphicData uri="http://schemas.openxmlformats.org/drawingml/2006/picture">
+                <pic:pic xmlns:pic="http://schemas.openxmlformats.org/drawingml/2006/picture">
+                  <pic:nvPicPr>
+                    <pic:cNvPr id="0" name=""/>
+                    <pic:cNvPicPr/>
+                  </pic:nvPicPr>
+                  <pic:blipFill>
+                    <a:blip r:embed="rId20"/>
+                    <a:stretch>
+                      <a:fillRect/>
+                    </a:stretch>
+                  </pic:blipFill>
+                  <pic:spPr>
+                    <a:xfrm>
+                      <a:off x="0" y="0"/>
+                      <a:ext cx="5172075" cy="2857500"/>
+                    </a:xfrm>
+                    <a:prstGeom prst="rect">
+                      <a:avLst/>
+                    </a:prstGeom>
+                  </pic:spPr>
+                </pic:pic>
+              </a:graphicData>
+            </a:graphic>
+          </wp:inline>
+        </w:drawing>
+      </w:r>
+      <w:r>
+        <w:rPr>
+          <w:lang w:val="en-US"/>
+        </w:rPr>
+        <w:br/>
+      </w:r>
+      <w:r>
+        <w:rPr>
+          <w:lang w:val="en-US"/>
+        </w:rPr>
+        <w:br/>
+      </w:r>
+      <w:r>
+        <w:rPr>
+          <w:noProof/>
+          <w:lang w:eastAsia="ru-RU"/>
+        </w:rPr>
+        <w:lastRenderedPageBreak/>
+        <w:drawing>
+          <wp:inline distT="0" distB="0" distL="0" distR="0" wp14:anchorId="457A7D3C" wp14:editId="07234669">
+            <wp:extent cx="5295900" cy="3352800"/>
+            <wp:effectExtent l="0" t="0" r="0" b="0"/>
+            <wp:docPr id="17" name="Рисунок 17"/>
+            <wp:cNvGraphicFramePr>
+              <a:graphicFrameLocks xmlns:a="http://schemas.openxmlformats.org/drawingml/2006/main" noChangeAspect="1"/>
+            </wp:cNvGraphicFramePr>
+            <a:graphic xmlns:a="http://schemas.openxmlformats.org/drawingml/2006/main">
+              <a:graphicData uri="http://schemas.openxmlformats.org/drawingml/2006/picture">
+                <pic:pic xmlns:pic="http://schemas.openxmlformats.org/drawingml/2006/picture">
+                  <pic:nvPicPr>
+                    <pic:cNvPr id="0" name=""/>
+                    <pic:cNvPicPr/>
+                  </pic:nvPicPr>
+                  <pic:blipFill>
+                    <a:blip r:embed="rId21"/>
+                    <a:stretch>
+                      <a:fillRect/>
+                    </a:stretch>
+                  </pic:blipFill>
+                  <pic:spPr>
+                    <a:xfrm>
+                      <a:off x="0" y="0"/>
+                      <a:ext cx="5295900" cy="3352800"/>
+                    </a:xfrm>
+                    <a:prstGeom prst="rect">
+                      <a:avLst/>
+                    </a:prstGeom>
+                  </pic:spPr>
+                </pic:pic>
+              </a:graphicData>
+            </a:graphic>
+          </wp:inline>
+        </w:drawing>
+      </w:r>
+      <w:r>
+        <w:rPr>
+          <w:lang w:val="en-US"/>
+        </w:rPr>
+        <w:br/>
+      </w:r>
+      <w:r>
+        <w:rPr>
+          <w:lang w:val="en-US"/>
+        </w:rPr>
+        <w:br/>
       </w:r>
       <w:bookmarkStart w:id="0" w:name="_GoBack"/>
       <w:bookmarkEnd w:id="0"/>

</xml_diff>